<commit_message>
added description of rules interaction
</commit_message>
<xml_diff>
--- a/SBNZ_SIIT_Prijava_za_projekat_Dusan_Bucan_sw30-2016.docx
+++ b/SBNZ_SIIT_Prijava_za_projekat_Dusan_Bucan_sw30-2016.docx
@@ -28016,7 +28016,6 @@
         </w:rPr>
         <w:t xml:space="preserve">Event </w:t>
       </w:r>
-      <w:proofErr w:type="spellStart"/>
       <w:r>
         <w:rPr>
           <w:rFonts w:ascii="Times New Roman" w:hAnsi="Times New Roman" w:eastAsia="Times New Roman" w:cs="Times New Roman"/>
@@ -28027,18 +28026,16 @@
         </w:rPr>
         <w:t>korekcije</w:t>
       </w:r>
-      <w:proofErr w:type="spellEnd"/>
-      <w:r>
-        <w:rPr>
-          <w:rFonts w:ascii="Times New Roman" w:hAnsi="Times New Roman" w:eastAsia="Times New Roman" w:cs="Times New Roman"/>
-          <w:noProof w:val="0"/>
-          <w:sz w:val="24"/>
-          <w:szCs w:val="24"/>
-          <w:lang w:val="en-US"/>
-        </w:rPr>
-        <w:t xml:space="preserve"> </w:t>
-      </w:r>
-      <w:proofErr w:type="spellStart"/>
+      <w:r>
+        <w:rPr>
+          <w:rFonts w:ascii="Times New Roman" w:hAnsi="Times New Roman" w:eastAsia="Times New Roman" w:cs="Times New Roman"/>
+          <w:noProof w:val="0"/>
+          <w:sz w:val="24"/>
+          <w:szCs w:val="24"/>
+          <w:lang w:val="en-US"/>
+        </w:rPr>
+        <w:t xml:space="preserve"> </w:t>
+      </w:r>
       <w:r>
         <w:rPr>
           <w:rFonts w:ascii="Times New Roman" w:hAnsi="Times New Roman" w:eastAsia="Times New Roman" w:cs="Times New Roman"/>
@@ -28049,7 +28046,6 @@
         </w:rPr>
         <w:t>tehnike</w:t>
       </w:r>
-      <w:proofErr w:type="spellEnd"/>
       <w:r>
         <w:rPr>
           <w:rFonts w:ascii="Times New Roman" w:hAnsi="Times New Roman" w:eastAsia="Times New Roman" w:cs="Times New Roman"/>
@@ -28059,6 +28055,673 @@
           <w:lang w:val="en-US"/>
         </w:rPr>
         <w:t xml:space="preserve"> sa odgovarajućom porukom</w:t>
+      </w:r>
+    </w:p>
+    <w:p>
+      <w:r>
+        <w:br w:type="page"/>
+      </w:r>
+    </w:p>
+    <w:p>
+      <w:pPr>
+        <w:pStyle w:val="Normal"/>
+        <w:rPr>
+          <w:rFonts w:ascii="Times New Roman" w:hAnsi="Times New Roman" w:eastAsia="Times New Roman" w:cs="Times New Roman"/>
+          <w:sz w:val="28"/>
+          <w:szCs w:val="28"/>
+        </w:rPr>
+      </w:pPr>
+      <w:proofErr w:type="spellStart"/>
+      <w:r>
+        <w:rPr>
+          <w:rFonts w:ascii="Times New Roman" w:hAnsi="Times New Roman" w:eastAsia="Times New Roman" w:cs="Times New Roman"/>
+          <w:sz w:val="28"/>
+          <w:szCs w:val="28"/>
+        </w:rPr>
+        <w:t>Interakcija</w:t>
+      </w:r>
+      <w:proofErr w:type="spellEnd"/>
+      <w:r>
+        <w:rPr>
+          <w:rFonts w:ascii="Times New Roman" w:hAnsi="Times New Roman" w:eastAsia="Times New Roman" w:cs="Times New Roman"/>
+          <w:sz w:val="28"/>
+          <w:szCs w:val="28"/>
+        </w:rPr>
+        <w:t xml:space="preserve"> </w:t>
+      </w:r>
+      <w:proofErr w:type="spellStart"/>
+      <w:r>
+        <w:rPr>
+          <w:rFonts w:ascii="Times New Roman" w:hAnsi="Times New Roman" w:eastAsia="Times New Roman" w:cs="Times New Roman"/>
+          <w:sz w:val="28"/>
+          <w:szCs w:val="28"/>
+        </w:rPr>
+        <w:t>između</w:t>
+      </w:r>
+      <w:proofErr w:type="spellEnd"/>
+      <w:r>
+        <w:rPr>
+          <w:rFonts w:ascii="Times New Roman" w:hAnsi="Times New Roman" w:eastAsia="Times New Roman" w:cs="Times New Roman"/>
+          <w:sz w:val="28"/>
+          <w:szCs w:val="28"/>
+        </w:rPr>
+        <w:t xml:space="preserve"> </w:t>
+      </w:r>
+      <w:proofErr w:type="spellStart"/>
+      <w:r>
+        <w:rPr>
+          <w:rFonts w:ascii="Times New Roman" w:hAnsi="Times New Roman" w:eastAsia="Times New Roman" w:cs="Times New Roman"/>
+          <w:sz w:val="28"/>
+          <w:szCs w:val="28"/>
+        </w:rPr>
+        <w:t>pravila</w:t>
+      </w:r>
+      <w:proofErr w:type="spellEnd"/>
+      <w:r>
+        <w:rPr>
+          <w:rFonts w:ascii="Times New Roman" w:hAnsi="Times New Roman" w:eastAsia="Times New Roman" w:cs="Times New Roman"/>
+          <w:sz w:val="28"/>
+          <w:szCs w:val="28"/>
+        </w:rPr>
+        <w:t xml:space="preserve"> za </w:t>
+      </w:r>
+      <w:proofErr w:type="spellStart"/>
+      <w:r>
+        <w:rPr>
+          <w:rFonts w:ascii="Times New Roman" w:hAnsi="Times New Roman" w:eastAsia="Times New Roman" w:cs="Times New Roman"/>
+          <w:sz w:val="28"/>
+          <w:szCs w:val="28"/>
+        </w:rPr>
+        <w:t>odabir</w:t>
+      </w:r>
+      <w:proofErr w:type="spellEnd"/>
+      <w:r>
+        <w:rPr>
+          <w:rFonts w:ascii="Times New Roman" w:hAnsi="Times New Roman" w:eastAsia="Times New Roman" w:cs="Times New Roman"/>
+          <w:sz w:val="28"/>
+          <w:szCs w:val="28"/>
+        </w:rPr>
+        <w:t xml:space="preserve"> plana </w:t>
+      </w:r>
+      <w:proofErr w:type="spellStart"/>
+      <w:r>
+        <w:rPr>
+          <w:rFonts w:ascii="Times New Roman" w:hAnsi="Times New Roman" w:eastAsia="Times New Roman" w:cs="Times New Roman"/>
+          <w:sz w:val="28"/>
+          <w:szCs w:val="28"/>
+        </w:rPr>
+        <w:t>treninga</w:t>
+      </w:r>
+      <w:proofErr w:type="spellEnd"/>
+      <w:r>
+        <w:rPr>
+          <w:rFonts w:ascii="Times New Roman" w:hAnsi="Times New Roman" w:eastAsia="Times New Roman" w:cs="Times New Roman"/>
+          <w:sz w:val="28"/>
+          <w:szCs w:val="28"/>
+        </w:rPr>
+        <w:t xml:space="preserve"> za </w:t>
+      </w:r>
+      <w:proofErr w:type="spellStart"/>
+      <w:r>
+        <w:rPr>
+          <w:rFonts w:ascii="Times New Roman" w:hAnsi="Times New Roman" w:eastAsia="Times New Roman" w:cs="Times New Roman"/>
+          <w:sz w:val="28"/>
+          <w:szCs w:val="28"/>
+        </w:rPr>
+        <w:t>usavršavanje</w:t>
+      </w:r>
+      <w:proofErr w:type="spellEnd"/>
+      <w:r>
+        <w:rPr>
+          <w:rFonts w:ascii="Times New Roman" w:hAnsi="Times New Roman" w:eastAsia="Times New Roman" w:cs="Times New Roman"/>
+          <w:sz w:val="28"/>
+          <w:szCs w:val="28"/>
+        </w:rPr>
+        <w:t xml:space="preserve"> tehnike</w:t>
+      </w:r>
+    </w:p>
+    <w:p>
+      <w:pPr>
+        <w:pStyle w:val="Normal"/>
+        <w:rPr>
+          <w:rFonts w:ascii="Times New Roman" w:hAnsi="Times New Roman" w:eastAsia="Times New Roman" w:cs="Times New Roman"/>
+          <w:sz w:val="28"/>
+          <w:szCs w:val="28"/>
+        </w:rPr>
+      </w:pPr>
+    </w:p>
+    <w:p>
+      <w:pPr>
+        <w:pStyle w:val="Normal"/>
+        <w:jc w:val="both"/>
+        <w:rPr>
+          <w:rFonts w:ascii="Times New Roman" w:hAnsi="Times New Roman" w:eastAsia="Times New Roman" w:cs="Times New Roman"/>
+          <w:sz w:val="24"/>
+          <w:szCs w:val="24"/>
+        </w:rPr>
+      </w:pPr>
+      <w:r>
+        <w:rPr>
+          <w:rFonts w:ascii="Times New Roman" w:hAnsi="Times New Roman" w:eastAsia="Times New Roman" w:cs="Times New Roman"/>
+          <w:sz w:val="24"/>
+          <w:szCs w:val="24"/>
+        </w:rPr>
+        <w:t>Rezonovanje počinje kada se u bazu znanja doda činjenica (</w:t>
+      </w:r>
+      <w:r>
+        <w:rPr>
+          <w:rFonts w:ascii="Times New Roman" w:hAnsi="Times New Roman" w:eastAsia="Times New Roman" w:cs="Times New Roman"/>
+          <w:noProof w:val="0"/>
+          <w:color w:val="auto"/>
+          <w:sz w:val="24"/>
+          <w:szCs w:val="24"/>
+          <w:lang w:val="en-US"/>
+        </w:rPr>
+        <w:t>TrainingChooseRequestFact</w:t>
+      </w:r>
+      <w:r>
+        <w:rPr>
+          <w:rFonts w:ascii="Times New Roman" w:hAnsi="Times New Roman" w:eastAsia="Times New Roman" w:cs="Times New Roman"/>
+          <w:sz w:val="24"/>
+          <w:szCs w:val="24"/>
+        </w:rPr>
+        <w:t xml:space="preserve">) koja sadrži informacije neophodne za početak rezonovanja. Tok rezonovanja počinje određivanjem zdravstvenog stanja korisnika, odredjivanjem dužine trajanja treninga, određivanjem prosečne ocene za željenu tehniku na osnovu istorije treninga i pronalaskom sličnih tehnika. Ove 4 grupe pravila izvršavaju se nezavisno jedna </w:t>
+      </w:r>
+      <w:r>
+        <w:rPr>
+          <w:rFonts w:ascii="Times New Roman" w:hAnsi="Times New Roman" w:eastAsia="Times New Roman" w:cs="Times New Roman"/>
+          <w:sz w:val="24"/>
+          <w:szCs w:val="24"/>
+        </w:rPr>
+        <w:t>od</w:t>
+      </w:r>
+      <w:r>
+        <w:rPr>
+          <w:rFonts w:ascii="Times New Roman" w:hAnsi="Times New Roman" w:eastAsia="Times New Roman" w:cs="Times New Roman"/>
+          <w:sz w:val="24"/>
+          <w:szCs w:val="24"/>
+        </w:rPr>
+        <w:t xml:space="preserve"> druge I čine preduslov za druga pravila, odnoso pokreću pravila iz drugih grupa.  Grupa pravila koja određuje nivo predhodnog znanja tehnike na osnovu istorije treninga se aktivira nakon izvršavanja pravila iz grupe pravila za odredjivanje prosečne ocene za željenu tehniku, tj koristi kreiranu činjenicu o prosečnoj oceni na predhnodnim treninzima (forward chaining). Grupa pravila koja određuje nivo poznavanja slične tehnike se aktivira nakon što pravila za pronalskom sličnih tehnika kreiraju činjenicu o sličnim tehnikama. (forward chaining). Nakon izvršavanja pravila za predhodno znanje i slično znanje tehnike aktivira se pravilo iz grupe za konačan odabir nivoa treninga, koristeći rezultate rezonovanja predhodne 2 grupe pravila kao i rezultate rezonovanja grupe pravila o zdravstvenom stanju korisnika i rezultate rezonovanja grupe pravila o dužini trajanja treninga. (forward chaining 2 nivoa). Pravilima unutar grupa su dodeljeni prioriteti kako bi se u slučaju konflita pravila rešila na pravi način. Primer na kojem se može prikazati potreba za prioritetima unutar grupe pravila, kao i implementacija prioriteta pravila je grupa pravila za odredjivanje nivao sličnog znanja. Ako se </w:t>
+      </w:r>
+      <w:r>
+        <w:rPr>
+          <w:rFonts w:ascii="Times New Roman" w:hAnsi="Times New Roman" w:eastAsia="Times New Roman" w:cs="Times New Roman"/>
+          <w:sz w:val="24"/>
+          <w:szCs w:val="24"/>
+        </w:rPr>
+        <w:t>na</w:t>
+      </w:r>
+      <w:r>
+        <w:rPr>
+          <w:rFonts w:ascii="Times New Roman" w:hAnsi="Times New Roman" w:eastAsia="Times New Roman" w:cs="Times New Roman"/>
+          <w:sz w:val="24"/>
+          <w:szCs w:val="24"/>
+        </w:rPr>
+        <w:t xml:space="preserve"> </w:t>
+      </w:r>
+      <w:r>
+        <w:rPr>
+          <w:rFonts w:ascii="Times New Roman" w:hAnsi="Times New Roman" w:eastAsia="Times New Roman" w:cs="Times New Roman"/>
+          <w:sz w:val="24"/>
+          <w:szCs w:val="24"/>
+        </w:rPr>
+        <w:t>osnovu</w:t>
+      </w:r>
+      <w:r>
+        <w:rPr>
+          <w:rFonts w:ascii="Times New Roman" w:hAnsi="Times New Roman" w:eastAsia="Times New Roman" w:cs="Times New Roman"/>
+          <w:sz w:val="24"/>
+          <w:szCs w:val="24"/>
+        </w:rPr>
+        <w:t xml:space="preserve"> istorije </w:t>
+      </w:r>
+      <w:r>
+        <w:rPr>
+          <w:rFonts w:ascii="Times New Roman" w:hAnsi="Times New Roman" w:eastAsia="Times New Roman" w:cs="Times New Roman"/>
+          <w:sz w:val="24"/>
+          <w:szCs w:val="24"/>
+        </w:rPr>
+        <w:t>treninga</w:t>
+      </w:r>
+      <w:r>
+        <w:rPr>
+          <w:rFonts w:ascii="Times New Roman" w:hAnsi="Times New Roman" w:eastAsia="Times New Roman" w:cs="Times New Roman"/>
+          <w:sz w:val="24"/>
+          <w:szCs w:val="24"/>
+        </w:rPr>
+        <w:t xml:space="preserve"> </w:t>
+      </w:r>
+      <w:r>
+        <w:rPr>
+          <w:rFonts w:ascii="Times New Roman" w:hAnsi="Times New Roman" w:eastAsia="Times New Roman" w:cs="Times New Roman"/>
+          <w:sz w:val="24"/>
+          <w:szCs w:val="24"/>
+        </w:rPr>
+        <w:t>mogu</w:t>
+      </w:r>
+      <w:r>
+        <w:rPr>
+          <w:rFonts w:ascii="Times New Roman" w:hAnsi="Times New Roman" w:eastAsia="Times New Roman" w:cs="Times New Roman"/>
+          <w:sz w:val="24"/>
+          <w:szCs w:val="24"/>
+        </w:rPr>
+        <w:t xml:space="preserve"> </w:t>
+      </w:r>
+      <w:r>
+        <w:rPr>
+          <w:rFonts w:ascii="Times New Roman" w:hAnsi="Times New Roman" w:eastAsia="Times New Roman" w:cs="Times New Roman"/>
+          <w:sz w:val="24"/>
+          <w:szCs w:val="24"/>
+        </w:rPr>
+        <w:t>aktivirati</w:t>
+      </w:r>
+      <w:r>
+        <w:rPr>
+          <w:rFonts w:ascii="Times New Roman" w:hAnsi="Times New Roman" w:eastAsia="Times New Roman" w:cs="Times New Roman"/>
+          <w:sz w:val="24"/>
+          <w:szCs w:val="24"/>
+        </w:rPr>
+        <w:t xml:space="preserve"> </w:t>
+      </w:r>
+      <w:r>
+        <w:rPr>
+          <w:rFonts w:ascii="Times New Roman" w:hAnsi="Times New Roman" w:eastAsia="Times New Roman" w:cs="Times New Roman"/>
+          <w:sz w:val="24"/>
+          <w:szCs w:val="24"/>
+        </w:rPr>
+        <w:t>pravila</w:t>
+      </w:r>
+      <w:r>
+        <w:rPr>
+          <w:rFonts w:ascii="Times New Roman" w:hAnsi="Times New Roman" w:eastAsia="Times New Roman" w:cs="Times New Roman"/>
+          <w:sz w:val="24"/>
+          <w:szCs w:val="24"/>
+        </w:rPr>
+        <w:t xml:space="preserve"> </w:t>
+      </w:r>
+      <w:r>
+        <w:rPr>
+          <w:rFonts w:ascii="Times New Roman" w:hAnsi="Times New Roman" w:eastAsia="Times New Roman" w:cs="Times New Roman"/>
+          <w:sz w:val="24"/>
+          <w:szCs w:val="24"/>
+        </w:rPr>
+        <w:t>i</w:t>
+      </w:r>
+      <w:r>
+        <w:rPr>
+          <w:rFonts w:ascii="Times New Roman" w:hAnsi="Times New Roman" w:eastAsia="Times New Roman" w:cs="Times New Roman"/>
+          <w:sz w:val="24"/>
+          <w:szCs w:val="24"/>
+        </w:rPr>
+        <w:t xml:space="preserve"> za </w:t>
+      </w:r>
+      <w:r>
+        <w:rPr>
+          <w:rFonts w:ascii="Times New Roman" w:hAnsi="Times New Roman" w:eastAsia="Times New Roman" w:cs="Times New Roman"/>
+          <w:sz w:val="24"/>
+          <w:szCs w:val="24"/>
+        </w:rPr>
+        <w:t>prosečno</w:t>
+      </w:r>
+      <w:r>
+        <w:rPr>
+          <w:rFonts w:ascii="Times New Roman" w:hAnsi="Times New Roman" w:eastAsia="Times New Roman" w:cs="Times New Roman"/>
+          <w:sz w:val="24"/>
+          <w:szCs w:val="24"/>
+        </w:rPr>
+        <w:t xml:space="preserve"> </w:t>
+      </w:r>
+      <w:r>
+        <w:rPr>
+          <w:rFonts w:ascii="Times New Roman" w:hAnsi="Times New Roman" w:eastAsia="Times New Roman" w:cs="Times New Roman"/>
+          <w:sz w:val="24"/>
+          <w:szCs w:val="24"/>
+        </w:rPr>
+        <w:t>slično</w:t>
+      </w:r>
+      <w:r>
+        <w:rPr>
+          <w:rFonts w:ascii="Times New Roman" w:hAnsi="Times New Roman" w:eastAsia="Times New Roman" w:cs="Times New Roman"/>
+          <w:sz w:val="24"/>
+          <w:szCs w:val="24"/>
+        </w:rPr>
+        <w:t xml:space="preserve"> </w:t>
+      </w:r>
+      <w:r>
+        <w:rPr>
+          <w:rFonts w:ascii="Times New Roman" w:hAnsi="Times New Roman" w:eastAsia="Times New Roman" w:cs="Times New Roman"/>
+          <w:sz w:val="24"/>
+          <w:szCs w:val="24"/>
+        </w:rPr>
+        <w:t>znanje</w:t>
+      </w:r>
+      <w:r>
+        <w:rPr>
+          <w:rFonts w:ascii="Times New Roman" w:hAnsi="Times New Roman" w:eastAsia="Times New Roman" w:cs="Times New Roman"/>
+          <w:sz w:val="24"/>
+          <w:szCs w:val="24"/>
+        </w:rPr>
+        <w:t xml:space="preserve"> </w:t>
+      </w:r>
+      <w:r>
+        <w:rPr>
+          <w:rFonts w:ascii="Times New Roman" w:hAnsi="Times New Roman" w:eastAsia="Times New Roman" w:cs="Times New Roman"/>
+          <w:sz w:val="24"/>
+          <w:szCs w:val="24"/>
+        </w:rPr>
+        <w:t>i</w:t>
+      </w:r>
+      <w:r>
+        <w:rPr>
+          <w:rFonts w:ascii="Times New Roman" w:hAnsi="Times New Roman" w:eastAsia="Times New Roman" w:cs="Times New Roman"/>
+          <w:sz w:val="24"/>
+          <w:szCs w:val="24"/>
+        </w:rPr>
+        <w:t xml:space="preserve"> za </w:t>
+      </w:r>
+      <w:r>
+        <w:rPr>
+          <w:rFonts w:ascii="Times New Roman" w:hAnsi="Times New Roman" w:eastAsia="Times New Roman" w:cs="Times New Roman"/>
+          <w:sz w:val="24"/>
+          <w:szCs w:val="24"/>
+        </w:rPr>
+        <w:t>napredno</w:t>
+      </w:r>
+      <w:r>
+        <w:rPr>
+          <w:rFonts w:ascii="Times New Roman" w:hAnsi="Times New Roman" w:eastAsia="Times New Roman" w:cs="Times New Roman"/>
+          <w:sz w:val="24"/>
+          <w:szCs w:val="24"/>
+        </w:rPr>
+        <w:t xml:space="preserve"> </w:t>
+      </w:r>
+      <w:r>
+        <w:rPr>
+          <w:rFonts w:ascii="Times New Roman" w:hAnsi="Times New Roman" w:eastAsia="Times New Roman" w:cs="Times New Roman"/>
+          <w:sz w:val="24"/>
+          <w:szCs w:val="24"/>
+        </w:rPr>
+        <w:t>slično</w:t>
+      </w:r>
+      <w:r>
+        <w:rPr>
+          <w:rFonts w:ascii="Times New Roman" w:hAnsi="Times New Roman" w:eastAsia="Times New Roman" w:cs="Times New Roman"/>
+          <w:sz w:val="24"/>
+          <w:szCs w:val="24"/>
+        </w:rPr>
+        <w:t xml:space="preserve"> </w:t>
+      </w:r>
+      <w:r>
+        <w:rPr>
+          <w:rFonts w:ascii="Times New Roman" w:hAnsi="Times New Roman" w:eastAsia="Times New Roman" w:cs="Times New Roman"/>
+          <w:sz w:val="24"/>
+          <w:szCs w:val="24"/>
+        </w:rPr>
+        <w:t>znanje</w:t>
+      </w:r>
+      <w:r>
+        <w:rPr>
+          <w:rFonts w:ascii="Times New Roman" w:hAnsi="Times New Roman" w:eastAsia="Times New Roman" w:cs="Times New Roman"/>
+          <w:sz w:val="24"/>
+          <w:szCs w:val="24"/>
+        </w:rPr>
+        <w:t xml:space="preserve">, </w:t>
+      </w:r>
+      <w:r>
+        <w:rPr>
+          <w:rFonts w:ascii="Times New Roman" w:hAnsi="Times New Roman" w:eastAsia="Times New Roman" w:cs="Times New Roman"/>
+          <w:sz w:val="24"/>
+          <w:szCs w:val="24"/>
+        </w:rPr>
+        <w:t>većim</w:t>
+      </w:r>
+      <w:r>
+        <w:rPr>
+          <w:rFonts w:ascii="Times New Roman" w:hAnsi="Times New Roman" w:eastAsia="Times New Roman" w:cs="Times New Roman"/>
+          <w:sz w:val="24"/>
+          <w:szCs w:val="24"/>
+        </w:rPr>
+        <w:t xml:space="preserve"> </w:t>
+      </w:r>
+      <w:r>
+        <w:rPr>
+          <w:rFonts w:ascii="Times New Roman" w:hAnsi="Times New Roman" w:eastAsia="Times New Roman" w:cs="Times New Roman"/>
+          <w:sz w:val="24"/>
+          <w:szCs w:val="24"/>
+        </w:rPr>
+        <w:t>priortitetom</w:t>
+      </w:r>
+      <w:r>
+        <w:rPr>
+          <w:rFonts w:ascii="Times New Roman" w:hAnsi="Times New Roman" w:eastAsia="Times New Roman" w:cs="Times New Roman"/>
+          <w:sz w:val="24"/>
+          <w:szCs w:val="24"/>
+        </w:rPr>
+        <w:t xml:space="preserve"> </w:t>
+      </w:r>
+      <w:r>
+        <w:rPr>
+          <w:rFonts w:ascii="Times New Roman" w:hAnsi="Times New Roman" w:eastAsia="Times New Roman" w:cs="Times New Roman"/>
+          <w:sz w:val="24"/>
+          <w:szCs w:val="24"/>
+        </w:rPr>
+        <w:t>koji</w:t>
+      </w:r>
+      <w:r>
+        <w:rPr>
+          <w:rFonts w:ascii="Times New Roman" w:hAnsi="Times New Roman" w:eastAsia="Times New Roman" w:cs="Times New Roman"/>
+          <w:sz w:val="24"/>
+          <w:szCs w:val="24"/>
+        </w:rPr>
+        <w:t xml:space="preserve"> je </w:t>
+      </w:r>
+      <w:r>
+        <w:rPr>
+          <w:rFonts w:ascii="Times New Roman" w:hAnsi="Times New Roman" w:eastAsia="Times New Roman" w:cs="Times New Roman"/>
+          <w:sz w:val="24"/>
+          <w:szCs w:val="24"/>
+        </w:rPr>
+        <w:t>dodeljen</w:t>
+      </w:r>
+      <w:r>
+        <w:rPr>
+          <w:rFonts w:ascii="Times New Roman" w:hAnsi="Times New Roman" w:eastAsia="Times New Roman" w:cs="Times New Roman"/>
+          <w:sz w:val="24"/>
+          <w:szCs w:val="24"/>
+        </w:rPr>
+        <w:t xml:space="preserve"> </w:t>
+      </w:r>
+      <w:r>
+        <w:rPr>
+          <w:rFonts w:ascii="Times New Roman" w:hAnsi="Times New Roman" w:eastAsia="Times New Roman" w:cs="Times New Roman"/>
+          <w:sz w:val="24"/>
+          <w:szCs w:val="24"/>
+        </w:rPr>
+        <w:t>pravilima</w:t>
+      </w:r>
+      <w:r>
+        <w:rPr>
+          <w:rFonts w:ascii="Times New Roman" w:hAnsi="Times New Roman" w:eastAsia="Times New Roman" w:cs="Times New Roman"/>
+          <w:sz w:val="24"/>
+          <w:szCs w:val="24"/>
+        </w:rPr>
+        <w:t xml:space="preserve"> za </w:t>
+      </w:r>
+      <w:r>
+        <w:rPr>
+          <w:rFonts w:ascii="Times New Roman" w:hAnsi="Times New Roman" w:eastAsia="Times New Roman" w:cs="Times New Roman"/>
+          <w:sz w:val="24"/>
+          <w:szCs w:val="24"/>
+        </w:rPr>
+        <w:t>napredno</w:t>
+      </w:r>
+      <w:r>
+        <w:rPr>
+          <w:rFonts w:ascii="Times New Roman" w:hAnsi="Times New Roman" w:eastAsia="Times New Roman" w:cs="Times New Roman"/>
+          <w:sz w:val="24"/>
+          <w:szCs w:val="24"/>
+        </w:rPr>
+        <w:t xml:space="preserve"> </w:t>
+      </w:r>
+      <w:r>
+        <w:rPr>
+          <w:rFonts w:ascii="Times New Roman" w:hAnsi="Times New Roman" w:eastAsia="Times New Roman" w:cs="Times New Roman"/>
+          <w:sz w:val="24"/>
+          <w:szCs w:val="24"/>
+        </w:rPr>
+        <w:t>znanje</w:t>
+      </w:r>
+      <w:r>
+        <w:rPr>
+          <w:rFonts w:ascii="Times New Roman" w:hAnsi="Times New Roman" w:eastAsia="Times New Roman" w:cs="Times New Roman"/>
+          <w:sz w:val="24"/>
+          <w:szCs w:val="24"/>
+        </w:rPr>
+        <w:t xml:space="preserve"> </w:t>
+      </w:r>
+      <w:r>
+        <w:rPr>
+          <w:rFonts w:ascii="Times New Roman" w:hAnsi="Times New Roman" w:eastAsia="Times New Roman" w:cs="Times New Roman"/>
+          <w:sz w:val="24"/>
+          <w:szCs w:val="24"/>
+        </w:rPr>
+        <w:t>rezoner</w:t>
+      </w:r>
+      <w:r>
+        <w:rPr>
+          <w:rFonts w:ascii="Times New Roman" w:hAnsi="Times New Roman" w:eastAsia="Times New Roman" w:cs="Times New Roman"/>
+          <w:sz w:val="24"/>
+          <w:szCs w:val="24"/>
+        </w:rPr>
+        <w:t xml:space="preserve"> </w:t>
+      </w:r>
+      <w:r>
+        <w:rPr>
+          <w:rFonts w:ascii="Times New Roman" w:hAnsi="Times New Roman" w:eastAsia="Times New Roman" w:cs="Times New Roman"/>
+          <w:sz w:val="24"/>
+          <w:szCs w:val="24"/>
+        </w:rPr>
+        <w:t>će</w:t>
+      </w:r>
+      <w:r>
+        <w:rPr>
+          <w:rFonts w:ascii="Times New Roman" w:hAnsi="Times New Roman" w:eastAsia="Times New Roman" w:cs="Times New Roman"/>
+          <w:sz w:val="24"/>
+          <w:szCs w:val="24"/>
+        </w:rPr>
+        <w:t xml:space="preserve"> </w:t>
+      </w:r>
+      <w:r>
+        <w:rPr>
+          <w:rFonts w:ascii="Times New Roman" w:hAnsi="Times New Roman" w:eastAsia="Times New Roman" w:cs="Times New Roman"/>
+          <w:sz w:val="24"/>
+          <w:szCs w:val="24"/>
+        </w:rPr>
+        <w:t>doneti</w:t>
+      </w:r>
+      <w:r>
+        <w:rPr>
+          <w:rFonts w:ascii="Times New Roman" w:hAnsi="Times New Roman" w:eastAsia="Times New Roman" w:cs="Times New Roman"/>
+          <w:sz w:val="24"/>
+          <w:szCs w:val="24"/>
+        </w:rPr>
+        <w:t xml:space="preserve"> </w:t>
+      </w:r>
+      <w:r>
+        <w:rPr>
+          <w:rFonts w:ascii="Times New Roman" w:hAnsi="Times New Roman" w:eastAsia="Times New Roman" w:cs="Times New Roman"/>
+          <w:sz w:val="24"/>
+          <w:szCs w:val="24"/>
+        </w:rPr>
+        <w:t>konačnu</w:t>
+      </w:r>
+      <w:r>
+        <w:rPr>
+          <w:rFonts w:ascii="Times New Roman" w:hAnsi="Times New Roman" w:eastAsia="Times New Roman" w:cs="Times New Roman"/>
+          <w:sz w:val="24"/>
+          <w:szCs w:val="24"/>
+        </w:rPr>
+        <w:t xml:space="preserve"> </w:t>
+      </w:r>
+      <w:r>
+        <w:rPr>
+          <w:rFonts w:ascii="Times New Roman" w:hAnsi="Times New Roman" w:eastAsia="Times New Roman" w:cs="Times New Roman"/>
+          <w:sz w:val="24"/>
+          <w:szCs w:val="24"/>
+        </w:rPr>
+        <w:t>odluku</w:t>
+      </w:r>
+      <w:r>
+        <w:rPr>
+          <w:rFonts w:ascii="Times New Roman" w:hAnsi="Times New Roman" w:eastAsia="Times New Roman" w:cs="Times New Roman"/>
+          <w:sz w:val="24"/>
+          <w:szCs w:val="24"/>
+        </w:rPr>
+        <w:t xml:space="preserve"> da se </w:t>
+      </w:r>
+      <w:r>
+        <w:rPr>
+          <w:rFonts w:ascii="Times New Roman" w:hAnsi="Times New Roman" w:eastAsia="Times New Roman" w:cs="Times New Roman"/>
+          <w:sz w:val="24"/>
+          <w:szCs w:val="24"/>
+        </w:rPr>
+        <w:t>odabere</w:t>
+      </w:r>
+      <w:r>
+        <w:rPr>
+          <w:rFonts w:ascii="Times New Roman" w:hAnsi="Times New Roman" w:eastAsia="Times New Roman" w:cs="Times New Roman"/>
+          <w:sz w:val="24"/>
+          <w:szCs w:val="24"/>
+        </w:rPr>
+        <w:t xml:space="preserve"> </w:t>
+      </w:r>
+      <w:r>
+        <w:rPr>
+          <w:rFonts w:ascii="Times New Roman" w:hAnsi="Times New Roman" w:eastAsia="Times New Roman" w:cs="Times New Roman"/>
+          <w:sz w:val="24"/>
+          <w:szCs w:val="24"/>
+        </w:rPr>
+        <w:t>napredno</w:t>
+      </w:r>
+      <w:r>
+        <w:rPr>
+          <w:rFonts w:ascii="Times New Roman" w:hAnsi="Times New Roman" w:eastAsia="Times New Roman" w:cs="Times New Roman"/>
+          <w:sz w:val="24"/>
+          <w:szCs w:val="24"/>
+        </w:rPr>
+        <w:t xml:space="preserve"> </w:t>
+      </w:r>
+      <w:r>
+        <w:rPr>
+          <w:rFonts w:ascii="Times New Roman" w:hAnsi="Times New Roman" w:eastAsia="Times New Roman" w:cs="Times New Roman"/>
+          <w:sz w:val="24"/>
+          <w:szCs w:val="24"/>
+        </w:rPr>
+        <w:t>slično</w:t>
+      </w:r>
+      <w:r>
+        <w:rPr>
+          <w:rFonts w:ascii="Times New Roman" w:hAnsi="Times New Roman" w:eastAsia="Times New Roman" w:cs="Times New Roman"/>
+          <w:sz w:val="24"/>
+          <w:szCs w:val="24"/>
+        </w:rPr>
+        <w:t xml:space="preserve"> </w:t>
+      </w:r>
+      <w:r>
+        <w:rPr>
+          <w:rFonts w:ascii="Times New Roman" w:hAnsi="Times New Roman" w:eastAsia="Times New Roman" w:cs="Times New Roman"/>
+          <w:sz w:val="24"/>
+          <w:szCs w:val="24"/>
+        </w:rPr>
+        <w:t>znanje</w:t>
+      </w:r>
+      <w:r>
+        <w:rPr>
+          <w:rFonts w:ascii="Times New Roman" w:hAnsi="Times New Roman" w:eastAsia="Times New Roman" w:cs="Times New Roman"/>
+          <w:sz w:val="24"/>
+          <w:szCs w:val="24"/>
+        </w:rPr>
+        <w:t>. Kao krajnji rezultat rada rezonera dobija se informacija o nivou treninga koji je optimalan za korisnika i ta informacija se koristi prilikom predlaganja grupe treninga za odabranu tehniku korisniku.</w:t>
       </w:r>
     </w:p>
     <w:sectPr>

</xml_diff>